<commit_message>
update docs v13, correct h-meta*.csv
</commit_message>
<xml_diff>
--- a/docs/QuickStart-V04.docx
+++ b/docs/QuickStart-V04.docx
@@ -48,7 +48,7 @@
             <w:rStyle w:val="Hyperlink"/>
             <w:rFonts w:ascii="Arial" w:hAnsi="Arial" w:cs="Arial"/>
           </w:rPr>
-          <w:t>.pdf</w:t>
+          <w:t>.html</w:t>
         </w:r>
       </w:hyperlink>
       <w:r>
@@ -265,7 +265,7 @@
           <w:sz w:val="24"/>
           <w:szCs w:val="24"/>
         </w:rPr>
-        <w:t>20 October 2023</w:t>
+        <w:t>21 October 2023</w:t>
       </w:r>
       <w:r>
         <w:rPr>
@@ -1413,14 +1413,7 @@
         <w:rPr>
           <w:rFonts w:ascii="Arial" w:hAnsi="Arial" w:cs="Arial"/>
         </w:rPr>
-        <w:t xml:space="preserve"> for analysis and </w:t>
-      </w:r>
-      <w:r>
-        <w:rPr>
-          <w:rFonts w:ascii="Arial" w:hAnsi="Arial" w:cs="Arial"/>
-        </w:rPr>
-        <w:lastRenderedPageBreak/>
-        <w:t>displa</w:t>
+        <w:t xml:space="preserve"> for analysis and displa</w:t>
       </w:r>
       <w:r>
         <w:rPr>
@@ -3563,23 +3556,7 @@
                 <w:sz w:val="20"/>
                 <w:szCs w:val="20"/>
               </w:rPr>
-              <w:t>In: ht</w:t>
-            </w:r>
-            <w:r>
-              <w:rPr>
-                <w:rFonts w:ascii="Courier New" w:hAnsi="Courier New" w:cs="Courier New"/>
-                <w:sz w:val="20"/>
-                <w:szCs w:val="20"/>
-              </w:rPr>
-              <w:t>tps://tenkiman.github.io/superBT-V04/</w:t>
-            </w:r>
-            <w:r>
-              <w:rPr>
-                <w:rFonts w:ascii="Courier New" w:hAnsi="Courier New" w:cs="Courier New"/>
-                <w:sz w:val="20"/>
-                <w:szCs w:val="20"/>
-              </w:rPr>
-              <w:t>)</w:t>
+              <w:t>In: https://tenkiman.github.io/superBT-V04/)</w:t>
             </w:r>
           </w:p>
         </w:tc>
@@ -3676,25 +3653,7 @@
                   <w:b w:val="0"/>
                   <w:bCs w:val="0"/>
                 </w:rPr>
-                <w:t>tc-superBT-202303</w:t>
-              </w:r>
-              <w:r>
-                <w:rPr>
-                  <w:rStyle w:val="Hyperlink"/>
-                  <w:rFonts w:ascii="Courier New" w:hAnsi="Courier New" w:cs="Courier New"/>
-                  <w:b w:val="0"/>
-                  <w:bCs w:val="0"/>
-                </w:rPr>
-                <w:t>1</w:t>
-              </w:r>
-              <w:r>
-                <w:rPr>
-                  <w:rStyle w:val="Hyperlink"/>
-                  <w:rFonts w:ascii="Courier New" w:hAnsi="Courier New" w:cs="Courier New"/>
-                  <w:b w:val="0"/>
-                  <w:bCs w:val="0"/>
-                </w:rPr>
-                <w:t>0.pptx</w:t>
+                <w:t>tc-superBT-20230310.pptx</w:t>
               </w:r>
             </w:hyperlink>
           </w:p>
@@ -3864,7 +3823,6 @@
       <w:pPr>
         <w:spacing w:after="0" w:line="240" w:lineRule="auto"/>
         <w:jc w:val="left"/>
-        <w:cnfStyle w:val="001000000000" w:firstRow="0" w:lastRow="0" w:firstColumn="1" w:lastColumn="0" w:oddVBand="0" w:evenVBand="0" w:oddHBand="0" w:evenHBand="0" w:firstRowFirstColumn="0" w:firstRowLastColumn="0" w:lastRowFirstColumn="0" w:lastRowLastColumn="0"/>
         <w:rPr>
           <w:rFonts w:ascii="Arial" w:hAnsi="Arial" w:cs="Arial"/>
           <w:b/>
@@ -3878,7 +3836,6 @@
       <w:pPr>
         <w:spacing w:after="0" w:line="240" w:lineRule="auto"/>
         <w:jc w:val="left"/>
-        <w:cnfStyle w:val="001000000000" w:firstRow="0" w:lastRow="0" w:firstColumn="1" w:lastColumn="0" w:oddVBand="0" w:evenVBand="0" w:oddHBand="0" w:evenHBand="0" w:firstRowFirstColumn="0" w:firstRowLastColumn="0" w:lastRowFirstColumn="0" w:lastRowLastColumn="0"/>
         <w:rPr>
           <w:rFonts w:ascii="Arial" w:hAnsi="Arial" w:cs="Arial"/>
           <w:b/>
@@ -4119,15 +4076,7 @@
         <w:t>B</w:t>
       </w:r>
       <w:r>
-        <w:t xml:space="preserve"> is the basin </w:t>
-      </w:r>
-      <w:proofErr w:type="gramStart"/>
-      <w:r>
-        <w:t>code</w:t>
-      </w:r>
-      <w:proofErr w:type="gramEnd"/>
-      <w:r>
-        <w:t xml:space="preserve"> </w:t>
+        <w:t xml:space="preserve"> is the basin code </w:t>
       </w:r>
     </w:p>
   </w:footnote>
@@ -4142,7 +4091,6 @@
         </w:rPr>
         <w:footnoteRef/>
       </w:r>
-      <w:proofErr w:type="spellStart"/>
       <w:r>
         <w:t>I</w:t>
       </w:r>
@@ -4150,11 +4098,7 @@
         <w:t>”</w:t>
       </w:r>
       <w:r>
-        <w:t>m</w:t>
-      </w:r>
-      <w:proofErr w:type="spellEnd"/>
-      <w:r>
-        <w:t xml:space="preserve"> an old-dog programmer…learning new tricks is getting more difficult.</w:t>
+        <w:t>m an old-dog programmer…learning new tricks is getting more difficult.</w:t>
       </w:r>
       <w:r>
         <w:t xml:space="preserve"> </w:t>
@@ -4189,11 +4133,9 @@
       <w:r>
         <w:t xml:space="preserve"> is Linux/</w:t>
       </w:r>
-      <w:proofErr w:type="gramStart"/>
       <w:r>
         <w:t>openGrADS</w:t>
       </w:r>
-      <w:proofErr w:type="gramEnd"/>
       <w:r>
         <w:t xml:space="preserve"> </w:t>
       </w:r>

</xml_diff>